<commit_message>
actualizado por brayan calo
</commit_message>
<xml_diff>
--- a/cuadro.docx
+++ b/cuadro.docx
@@ -3,24 +3,411 @@
 <w:document xmlns:wpc="http://schemas.microsoft.com/office/word/2010/wordprocessingCanvas" xmlns:mc="http://schemas.openxmlformats.org/markup-compatibility/2006" xmlns:o="urn:schemas-microsoft-com:office:office" xmlns:r="http://schemas.openxmlformats.org/officeDocument/2006/relationships" xmlns:m="http://schemas.openxmlformats.org/officeDocument/2006/math" xmlns:v="urn:schemas-microsoft-com:vml" xmlns:wp14="http://schemas.microsoft.com/office/word/2010/wordprocessingDrawing" xmlns:wp="http://schemas.openxmlformats.org/drawingml/2006/wordprocessingDrawing" xmlns:w10="urn:schemas-microsoft-com:office:word" xmlns:w="http://schemas.openxmlformats.org/wordprocessingml/2006/main" xmlns:w14="http://schemas.microsoft.com/office/word/2010/wordml" xmlns:w15="http://schemas.microsoft.com/office/word/2012/wordml" xmlns:wpg="http://schemas.microsoft.com/office/word/2010/wordprocessingGroup" xmlns:wpi="http://schemas.microsoft.com/office/word/2010/wordprocessingInk" xmlns:wne="http://schemas.microsoft.com/office/word/2006/wordml" xmlns:wps="http://schemas.microsoft.com/office/word/2010/wordprocessingShape" mc:Ignorable="w14 w15 wp14">
   <w:body>
     <w:p>
+      <w:pPr>
+        <w:jc w:val="center"/>
+        <w:rPr>
+          <w:color w:val="FF0000"/>
+          <w:sz w:val="48"/>
+        </w:rPr>
+      </w:pPr>
       <w:bookmarkStart w:id="0" w:name="_GoBack"/>
+      <w:bookmarkEnd w:id="0"/>
+      <w:r>
+        <w:rPr>
+          <w:color w:val="FF0000"/>
+          <w:sz w:val="48"/>
+        </w:rPr>
+        <w:t>Cuadro de los paradigmas</w:t>
+      </w:r>
+    </w:p>
+    <w:p>
       <w:r>
         <w:rPr>
           <w:noProof/>
+          <w:lang w:eastAsia="es-EC"/>
         </w:rPr>
         <mc:AlternateContent>
           <mc:Choice Requires="wps">
             <w:drawing>
-              <wp:anchor distT="45720" distB="45720" distL="114300" distR="114300" simplePos="0" relativeHeight="251671552" behindDoc="0" locked="0" layoutInCell="1" allowOverlap="1" wp14:anchorId="055D2EFD" wp14:editId="62E063DE">
+              <wp:anchor distT="0" distB="0" distL="114300" distR="114300" simplePos="0" relativeHeight="251688960" behindDoc="0" locked="0" layoutInCell="1" allowOverlap="1" wp14:anchorId="19DD0278" wp14:editId="4EB47E33">
+                <wp:simplePos x="0" y="0"/>
+                <wp:positionH relativeFrom="column">
+                  <wp:posOffset>2306954</wp:posOffset>
+                </wp:positionH>
+                <wp:positionV relativeFrom="paragraph">
+                  <wp:posOffset>205105</wp:posOffset>
+                </wp:positionV>
+                <wp:extent cx="1594485" cy="1209675"/>
+                <wp:effectExtent l="38100" t="0" r="24765" b="47625"/>
+                <wp:wrapNone/>
+                <wp:docPr id="16" name="Conector recto de flecha 16"/>
+                <wp:cNvGraphicFramePr/>
+                <a:graphic xmlns:a="http://schemas.openxmlformats.org/drawingml/2006/main">
+                  <a:graphicData uri="http://schemas.microsoft.com/office/word/2010/wordprocessingShape">
+                    <wps:wsp>
+                      <wps:cNvCnPr/>
+                      <wps:spPr>
+                        <a:xfrm flipH="1">
+                          <a:off x="0" y="0"/>
+                          <a:ext cx="1594485" cy="1209675"/>
+                        </a:xfrm>
+                        <a:prstGeom prst="straightConnector1">
+                          <a:avLst/>
+                        </a:prstGeom>
+                        <a:ln>
+                          <a:tailEnd type="triangle"/>
+                        </a:ln>
+                      </wps:spPr>
+                      <wps:style>
+                        <a:lnRef idx="1">
+                          <a:schemeClr val="accent1"/>
+                        </a:lnRef>
+                        <a:fillRef idx="0">
+                          <a:schemeClr val="accent1"/>
+                        </a:fillRef>
+                        <a:effectRef idx="0">
+                          <a:schemeClr val="accent1"/>
+                        </a:effectRef>
+                        <a:fontRef idx="minor">
+                          <a:schemeClr val="tx1"/>
+                        </a:fontRef>
+                      </wps:style>
+                      <wps:bodyPr/>
+                    </wps:wsp>
+                  </a:graphicData>
+                </a:graphic>
+                <wp14:sizeRelH relativeFrom="margin">
+                  <wp14:pctWidth>0</wp14:pctWidth>
+                </wp14:sizeRelH>
+                <wp14:sizeRelV relativeFrom="margin">
+                  <wp14:pctHeight>0</wp14:pctHeight>
+                </wp14:sizeRelV>
+              </wp:anchor>
+            </w:drawing>
+          </mc:Choice>
+          <mc:Fallback>
+            <w:pict>
+              <v:shapetype w14:anchorId="13E55E3E" id="_x0000_t32" coordsize="21600,21600" o:spt="32" o:oned="t" path="m,l21600,21600e" filled="f">
+                <v:path arrowok="t" fillok="f" o:connecttype="none"/>
+                <o:lock v:ext="edit" shapetype="t"/>
+              </v:shapetype>
+              <v:shape id="Conector recto de flecha 16" o:spid="_x0000_s1026" type="#_x0000_t32" style="position:absolute;margin-left:181.65pt;margin-top:16.15pt;width:125.55pt;height:95.25pt;flip:x;z-index:251688960;visibility:visible;mso-wrap-style:square;mso-width-percent:0;mso-height-percent:0;mso-wrap-distance-left:9pt;mso-wrap-distance-top:0;mso-wrap-distance-right:9pt;mso-wrap-distance-bottom:0;mso-position-horizontal:absolute;mso-position-horizontal-relative:text;mso-position-vertical:absolute;mso-position-vertical-relative:text;mso-width-percent:0;mso-height-percent:0;mso-width-relative:margin;mso-height-relative:margin" o:gfxdata="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" strokecolor="#5b9bd5 [3204]" strokeweight=".5pt">
+                <v:stroke endarrow="block" joinstyle="miter"/>
+              </v:shape>
+            </w:pict>
+          </mc:Fallback>
+        </mc:AlternateContent>
+      </w:r>
+      <w:r>
+        <w:rPr>
+          <w:noProof/>
+          <w:lang w:eastAsia="es-EC"/>
+        </w:rPr>
+        <mc:AlternateContent>
+          <mc:Choice Requires="wps">
+            <w:drawing>
+              <wp:anchor distT="0" distB="0" distL="114300" distR="114300" simplePos="0" relativeHeight="251686912" behindDoc="0" locked="0" layoutInCell="1" allowOverlap="1" wp14:anchorId="55D4859A" wp14:editId="551640E2">
+                <wp:simplePos x="0" y="0"/>
+                <wp:positionH relativeFrom="column">
+                  <wp:posOffset>2301240</wp:posOffset>
+                </wp:positionH>
+                <wp:positionV relativeFrom="paragraph">
+                  <wp:posOffset>205105</wp:posOffset>
+                </wp:positionV>
+                <wp:extent cx="1600200" cy="552450"/>
+                <wp:effectExtent l="38100" t="0" r="19050" b="76200"/>
+                <wp:wrapNone/>
+                <wp:docPr id="15" name="Conector recto de flecha 15"/>
+                <wp:cNvGraphicFramePr/>
+                <a:graphic xmlns:a="http://schemas.openxmlformats.org/drawingml/2006/main">
+                  <a:graphicData uri="http://schemas.microsoft.com/office/word/2010/wordprocessingShape">
+                    <wps:wsp>
+                      <wps:cNvCnPr/>
+                      <wps:spPr>
+                        <a:xfrm flipH="1">
+                          <a:off x="0" y="0"/>
+                          <a:ext cx="1600200" cy="552450"/>
+                        </a:xfrm>
+                        <a:prstGeom prst="straightConnector1">
+                          <a:avLst/>
+                        </a:prstGeom>
+                        <a:ln>
+                          <a:tailEnd type="triangle"/>
+                        </a:ln>
+                      </wps:spPr>
+                      <wps:style>
+                        <a:lnRef idx="1">
+                          <a:schemeClr val="accent1"/>
+                        </a:lnRef>
+                        <a:fillRef idx="0">
+                          <a:schemeClr val="accent1"/>
+                        </a:fillRef>
+                        <a:effectRef idx="0">
+                          <a:schemeClr val="accent1"/>
+                        </a:effectRef>
+                        <a:fontRef idx="minor">
+                          <a:schemeClr val="tx1"/>
+                        </a:fontRef>
+                      </wps:style>
+                      <wps:bodyPr/>
+                    </wps:wsp>
+                  </a:graphicData>
+                </a:graphic>
+                <wp14:sizeRelH relativeFrom="margin">
+                  <wp14:pctWidth>0</wp14:pctWidth>
+                </wp14:sizeRelH>
+                <wp14:sizeRelV relativeFrom="margin">
+                  <wp14:pctHeight>0</wp14:pctHeight>
+                </wp14:sizeRelV>
+              </wp:anchor>
+            </w:drawing>
+          </mc:Choice>
+          <mc:Fallback>
+            <w:pict>
+              <v:shape w14:anchorId="4E80365E" id="Conector recto de flecha 15" o:spid="_x0000_s1026" type="#_x0000_t32" style="position:absolute;margin-left:181.2pt;margin-top:16.15pt;width:126pt;height:43.5pt;flip:x;z-index:251686912;visibility:visible;mso-wrap-style:square;mso-width-percent:0;mso-height-percent:0;mso-wrap-distance-left:9pt;mso-wrap-distance-top:0;mso-wrap-distance-right:9pt;mso-wrap-distance-bottom:0;mso-position-horizontal:absolute;mso-position-horizontal-relative:text;mso-position-vertical:absolute;mso-position-vertical-relative:text;mso-width-percent:0;mso-height-percent:0;mso-width-relative:margin;mso-height-relative:margin" o:gfxdata="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" strokecolor="#5b9bd5 [3204]" strokeweight=".5pt">
+                <v:stroke endarrow="block" joinstyle="miter"/>
+              </v:shape>
+            </w:pict>
+          </mc:Fallback>
+        </mc:AlternateContent>
+      </w:r>
+      <w:r>
+        <w:rPr>
+          <w:noProof/>
+          <w:lang w:eastAsia="es-EC"/>
+        </w:rPr>
+        <mc:AlternateContent>
+          <mc:Choice Requires="wps">
+            <w:drawing>
+              <wp:anchor distT="0" distB="0" distL="114300" distR="114300" simplePos="0" relativeHeight="251684864" behindDoc="0" locked="0" layoutInCell="1" allowOverlap="1">
+                <wp:simplePos x="0" y="0"/>
+                <wp:positionH relativeFrom="column">
+                  <wp:posOffset>2301240</wp:posOffset>
+                </wp:positionH>
+                <wp:positionV relativeFrom="paragraph">
+                  <wp:posOffset>176530</wp:posOffset>
+                </wp:positionV>
+                <wp:extent cx="1600200" cy="28575"/>
+                <wp:effectExtent l="38100" t="76200" r="19050" b="66675"/>
+                <wp:wrapNone/>
+                <wp:docPr id="14" name="Conector recto de flecha 14"/>
+                <wp:cNvGraphicFramePr/>
+                <a:graphic xmlns:a="http://schemas.openxmlformats.org/drawingml/2006/main">
+                  <a:graphicData uri="http://schemas.microsoft.com/office/word/2010/wordprocessingShape">
+                    <wps:wsp>
+                      <wps:cNvCnPr/>
+                      <wps:spPr>
+                        <a:xfrm flipH="1" flipV="1">
+                          <a:off x="0" y="0"/>
+                          <a:ext cx="1600200" cy="28575"/>
+                        </a:xfrm>
+                        <a:prstGeom prst="straightConnector1">
+                          <a:avLst/>
+                        </a:prstGeom>
+                        <a:ln>
+                          <a:tailEnd type="triangle"/>
+                        </a:ln>
+                      </wps:spPr>
+                      <wps:style>
+                        <a:lnRef idx="1">
+                          <a:schemeClr val="accent1"/>
+                        </a:lnRef>
+                        <a:fillRef idx="0">
+                          <a:schemeClr val="accent1"/>
+                        </a:fillRef>
+                        <a:effectRef idx="0">
+                          <a:schemeClr val="accent1"/>
+                        </a:effectRef>
+                        <a:fontRef idx="minor">
+                          <a:schemeClr val="tx1"/>
+                        </a:fontRef>
+                      </wps:style>
+                      <wps:bodyPr/>
+                    </wps:wsp>
+                  </a:graphicData>
+                </a:graphic>
+              </wp:anchor>
+            </w:drawing>
+          </mc:Choice>
+          <mc:Fallback>
+            <w:pict>
+              <v:shape w14:anchorId="2A564E76" id="Conector recto de flecha 14" o:spid="_x0000_s1026" type="#_x0000_t32" style="position:absolute;margin-left:181.2pt;margin-top:13.9pt;width:126pt;height:2.25pt;flip:x y;z-index:251684864;visibility:visible;mso-wrap-style:square;mso-wrap-distance-left:9pt;mso-wrap-distance-top:0;mso-wrap-distance-right:9pt;mso-wrap-distance-bottom:0;mso-position-horizontal:absolute;mso-position-horizontal-relative:text;mso-position-vertical:absolute;mso-position-vertical-relative:text" o:gfxdata="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" strokecolor="#5b9bd5 [3204]" strokeweight=".5pt">
+                <v:stroke endarrow="block" joinstyle="miter"/>
+              </v:shape>
+            </w:pict>
+          </mc:Fallback>
+        </mc:AlternateContent>
+      </w:r>
+      <w:r>
+        <w:rPr>
+          <w:noProof/>
+          <w:lang w:eastAsia="es-EC"/>
+        </w:rPr>
+        <mc:AlternateContent>
+          <mc:Choice Requires="wps">
+            <w:drawing>
+              <wp:anchor distT="0" distB="0" distL="114300" distR="114300" simplePos="0" relativeHeight="251683840" behindDoc="0" locked="0" layoutInCell="1" allowOverlap="1">
+                <wp:simplePos x="0" y="0"/>
+                <wp:positionH relativeFrom="column">
+                  <wp:posOffset>4482465</wp:posOffset>
+                </wp:positionH>
+                <wp:positionV relativeFrom="paragraph">
+                  <wp:posOffset>1353185</wp:posOffset>
+                </wp:positionV>
+                <wp:extent cx="9525" cy="594995"/>
+                <wp:effectExtent l="38100" t="0" r="66675" b="52705"/>
+                <wp:wrapNone/>
+                <wp:docPr id="13" name="Conector recto de flecha 13"/>
+                <wp:cNvGraphicFramePr/>
+                <a:graphic xmlns:a="http://schemas.openxmlformats.org/drawingml/2006/main">
+                  <a:graphicData uri="http://schemas.microsoft.com/office/word/2010/wordprocessingShape">
+                    <wps:wsp>
+                      <wps:cNvCnPr/>
+                      <wps:spPr>
+                        <a:xfrm>
+                          <a:off x="0" y="0"/>
+                          <a:ext cx="9525" cy="594995"/>
+                        </a:xfrm>
+                        <a:prstGeom prst="straightConnector1">
+                          <a:avLst/>
+                        </a:prstGeom>
+                        <a:ln>
+                          <a:tailEnd type="triangle"/>
+                        </a:ln>
+                      </wps:spPr>
+                      <wps:style>
+                        <a:lnRef idx="1">
+                          <a:schemeClr val="accent1"/>
+                        </a:lnRef>
+                        <a:fillRef idx="0">
+                          <a:schemeClr val="accent1"/>
+                        </a:fillRef>
+                        <a:effectRef idx="0">
+                          <a:schemeClr val="accent1"/>
+                        </a:effectRef>
+                        <a:fontRef idx="minor">
+                          <a:schemeClr val="tx1"/>
+                        </a:fontRef>
+                      </wps:style>
+                      <wps:bodyPr/>
+                    </wps:wsp>
+                  </a:graphicData>
+                </a:graphic>
+              </wp:anchor>
+            </w:drawing>
+          </mc:Choice>
+          <mc:Fallback>
+            <w:pict>
+              <v:shape w14:anchorId="39752497" id="Conector recto de flecha 13" o:spid="_x0000_s1026" type="#_x0000_t32" style="position:absolute;margin-left:352.95pt;margin-top:106.55pt;width:.75pt;height:46.85pt;z-index:251683840;visibility:visible;mso-wrap-style:square;mso-wrap-distance-left:9pt;mso-wrap-distance-top:0;mso-wrap-distance-right:9pt;mso-wrap-distance-bottom:0;mso-position-horizontal:absolute;mso-position-horizontal-relative:text;mso-position-vertical:absolute;mso-position-vertical-relative:text" o:gfxdata="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" strokecolor="#5b9bd5 [3204]" strokeweight=".5pt">
+                <v:stroke endarrow="block" joinstyle="miter"/>
+              </v:shape>
+            </w:pict>
+          </mc:Fallback>
+        </mc:AlternateContent>
+      </w:r>
+      <w:r>
+        <w:rPr>
+          <w:noProof/>
+          <w:lang w:eastAsia="es-EC"/>
+        </w:rPr>
+        <mc:AlternateContent>
+          <mc:Choice Requires="wps">
+            <w:drawing>
+              <wp:anchor distT="0" distB="0" distL="114300" distR="114300" simplePos="0" relativeHeight="251682816" behindDoc="0" locked="0" layoutInCell="1" allowOverlap="1">
+                <wp:simplePos x="0" y="0"/>
+                <wp:positionH relativeFrom="column">
+                  <wp:posOffset>4701540</wp:posOffset>
+                </wp:positionH>
+                <wp:positionV relativeFrom="paragraph">
+                  <wp:posOffset>429260</wp:posOffset>
+                </wp:positionV>
+                <wp:extent cx="200025" cy="523875"/>
+                <wp:effectExtent l="19050" t="19050" r="47625" b="47625"/>
+                <wp:wrapNone/>
+                <wp:docPr id="12" name="Flecha arriba y abajo 12"/>
+                <wp:cNvGraphicFramePr/>
+                <a:graphic xmlns:a="http://schemas.openxmlformats.org/drawingml/2006/main">
+                  <a:graphicData uri="http://schemas.microsoft.com/office/word/2010/wordprocessingShape">
+                    <wps:wsp>
+                      <wps:cNvSpPr/>
+                      <wps:spPr>
+                        <a:xfrm>
+                          <a:off x="0" y="0"/>
+                          <a:ext cx="200025" cy="523875"/>
+                        </a:xfrm>
+                        <a:prstGeom prst="upDownArrow">
+                          <a:avLst/>
+                        </a:prstGeom>
+                      </wps:spPr>
+                      <wps:style>
+                        <a:lnRef idx="2">
+                          <a:schemeClr val="accent1">
+                            <a:shade val="50000"/>
+                          </a:schemeClr>
+                        </a:lnRef>
+                        <a:fillRef idx="1">
+                          <a:schemeClr val="accent1"/>
+                        </a:fillRef>
+                        <a:effectRef idx="0">
+                          <a:schemeClr val="accent1"/>
+                        </a:effectRef>
+                        <a:fontRef idx="minor">
+                          <a:schemeClr val="lt1"/>
+                        </a:fontRef>
+                      </wps:style>
+                      <wps:bodyPr rot="0" spcFirstLastPara="0" vertOverflow="overflow" horzOverflow="overflow" vert="horz" wrap="square" lIns="91440" tIns="45720" rIns="91440" bIns="45720" numCol="1" spcCol="0" rtlCol="0" fromWordArt="0" anchor="ctr" anchorCtr="0" forceAA="0" compatLnSpc="1">
+                        <a:prstTxWarp prst="textNoShape">
+                          <a:avLst/>
+                        </a:prstTxWarp>
+                        <a:noAutofit/>
+                      </wps:bodyPr>
+                    </wps:wsp>
+                  </a:graphicData>
+                </a:graphic>
+              </wp:anchor>
+            </w:drawing>
+          </mc:Choice>
+          <mc:Fallback>
+            <w:pict>
+              <v:shapetype w14:anchorId="0001063B" id="_x0000_t70" coordsize="21600,21600" o:spt="70" adj="5400,4320" path="m10800,l21600@0@3@0@3@2,21600@2,10800,21600,0@2@1@2@1@0,0@0xe">
+                <v:stroke joinstyle="miter"/>
+                <v:formulas>
+                  <v:f eqn="val #1"/>
+                  <v:f eqn="val #0"/>
+                  <v:f eqn="sum 21600 0 #1"/>
+                  <v:f eqn="sum 21600 0 #0"/>
+                  <v:f eqn="prod #1 #0 10800"/>
+                  <v:f eqn="sum #1 0 @4"/>
+                  <v:f eqn="sum 21600 0 @5"/>
+                </v:formulas>
+                <v:path o:connecttype="custom" o:connectlocs="10800,0;0,@0;@1,10800;0,@2;10800,21600;21600,@2;@3,10800;21600,@0" o:connectangles="270,180,180,180,90,0,0,0" textboxrect="@1,@5,@3,@6"/>
+                <v:handles>
+                  <v:h position="#0,#1" xrange="0,10800" yrange="0,10800"/>
+                </v:handles>
+              </v:shapetype>
+              <v:shape id="Flecha arriba y abajo 12" o:spid="_x0000_s1026" type="#_x0000_t70" style="position:absolute;margin-left:370.2pt;margin-top:33.8pt;width:15.75pt;height:41.25pt;z-index:251682816;visibility:visible;mso-wrap-style:square;mso-wrap-distance-left:9pt;mso-wrap-distance-top:0;mso-wrap-distance-right:9pt;mso-wrap-distance-bottom:0;mso-position-horizontal:absolute;mso-position-horizontal-relative:text;mso-position-vertical:absolute;mso-position-vertical-relative:text;v-text-anchor:middle" o:gfxdata="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" adj=",4124" fillcolor="#5b9bd5 [3204]" strokecolor="#1f4d78 [1604]" strokeweight="1pt"/>
+            </w:pict>
+          </mc:Fallback>
+        </mc:AlternateContent>
+      </w:r>
+      <w:r>
+        <w:rPr>
+          <w:noProof/>
+          <w:lang w:eastAsia="es-EC"/>
+        </w:rPr>
+        <mc:AlternateContent>
+          <mc:Choice Requires="wps">
+            <w:drawing>
+              <wp:anchor distT="45720" distB="45720" distL="114300" distR="114300" simplePos="0" relativeHeight="251671552" behindDoc="0" locked="0" layoutInCell="1" allowOverlap="1" wp14:anchorId="0FEF25DE" wp14:editId="648C5F28">
                 <wp:simplePos x="0" y="0"/>
                 <wp:positionH relativeFrom="column">
                   <wp:posOffset>156210</wp:posOffset>
                 </wp:positionH>
                 <wp:positionV relativeFrom="paragraph">
-                  <wp:posOffset>1493520</wp:posOffset>
+                  <wp:posOffset>2546350</wp:posOffset>
                 </wp:positionV>
                 <wp:extent cx="2360930" cy="1404620"/>
-                <wp:effectExtent l="0" t="0" r="11430" b="13970"/>
+                <wp:effectExtent l="0" t="0" r="11430" b="16510"/>
                 <wp:wrapSquare wrapText="bothSides"/>
                 <wp:docPr id="6" name="Cuadro de texto 2"/>
                 <wp:cNvGraphicFramePr>
@@ -41,17 +428,30 @@
                           <a:avLst/>
                         </a:prstGeom>
                         <a:solidFill>
-                          <a:srgbClr val="FFFFFF"/>
+                          <a:schemeClr val="accent4">
+                            <a:lumMod val="40000"/>
+                            <a:lumOff val="60000"/>
+                          </a:schemeClr>
                         </a:solidFill>
-                        <a:ln w="9525">
-                          <a:solidFill>
-                            <a:srgbClr val="000000"/>
-                          </a:solidFill>
-                          <a:miter lim="800000"/>
+                        <a:ln>
                           <a:headEnd/>
                           <a:tailEnd/>
                         </a:ln>
                       </wps:spPr>
+                      <wps:style>
+                        <a:lnRef idx="1">
+                          <a:schemeClr val="accent4"/>
+                        </a:lnRef>
+                        <a:fillRef idx="2">
+                          <a:schemeClr val="accent4"/>
+                        </a:fillRef>
+                        <a:effectRef idx="1">
+                          <a:schemeClr val="accent4"/>
+                        </a:effectRef>
+                        <a:fontRef idx="minor">
+                          <a:schemeClr val="dk1"/>
+                        </a:fontRef>
+                      </wps:style>
                       <wps:txbx>
                         <w:txbxContent>
                           <w:p>
@@ -78,11 +478,11 @@
           </mc:Choice>
           <mc:Fallback>
             <w:pict>
-              <v:shapetype w14:anchorId="055D2EFD" id="_x0000_t202" coordsize="21600,21600" o:spt="202" path="m,l,21600r21600,l21600,xe">
+              <v:shapetype w14:anchorId="0FEF25DE" id="_x0000_t202" coordsize="21600,21600" o:spt="202" path="m,l,21600r21600,l21600,xe">
                 <v:stroke joinstyle="miter"/>
                 <v:path gradientshapeok="t" o:connecttype="rect"/>
               </v:shapetype>
-              <v:shape id="Cuadro de texto 2" o:spid="_x0000_s1026" type="#_x0000_t202" style="position:absolute;margin-left:12.3pt;margin-top:117.6pt;width:185.9pt;height:110.6pt;z-index:251671552;visibility:visible;mso-wrap-style:square;mso-width-percent:400;mso-height-percent:200;mso-wrap-distance-left:9pt;mso-wrap-distance-top:3.6pt;mso-wrap-distance-right:9pt;mso-wrap-distance-bottom:3.6pt;mso-position-horizontal:absolute;mso-position-horizontal-relative:text;mso-position-vertical:absolute;mso-position-vertical-relative:text;mso-width-percent:400;mso-height-percent:200;mso-width-relative:margin;mso-height-relative:margin;v-text-anchor:top" o:gfxdata="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">
+              <v:shape id="Cuadro de texto 2" o:spid="_x0000_s1026" type="#_x0000_t202" style="position:absolute;margin-left:12.3pt;margin-top:200.5pt;width:185.9pt;height:110.6pt;z-index:251671552;visibility:visible;mso-wrap-style:square;mso-width-percent:400;mso-height-percent:200;mso-wrap-distance-left:9pt;mso-wrap-distance-top:3.6pt;mso-wrap-distance-right:9pt;mso-wrap-distance-bottom:3.6pt;mso-position-horizontal:absolute;mso-position-horizontal-relative:text;mso-position-vertical:absolute;mso-position-vertical-relative:text;mso-width-percent:400;mso-height-percent:200;mso-width-relative:margin;mso-height-relative:margin;v-text-anchor:top" o:gfxdata="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" fillcolor="#ffe599 [1303]" strokecolor="#ffc000 [3207]" strokeweight=".5pt">
                 <v:textbox style="mso-fit-shape-to-text:t">
                   <w:txbxContent>
                     <w:p>
@@ -101,20 +501,21 @@
       <w:r>
         <w:rPr>
           <w:noProof/>
+          <w:lang w:eastAsia="es-EC"/>
         </w:rPr>
         <mc:AlternateContent>
           <mc:Choice Requires="wps">
             <w:drawing>
-              <wp:anchor distT="45720" distB="45720" distL="114300" distR="114300" simplePos="0" relativeHeight="251673600" behindDoc="0" locked="0" layoutInCell="1" allowOverlap="1" wp14:anchorId="5BA36E6D" wp14:editId="27D03C71">
+              <wp:anchor distT="45720" distB="45720" distL="114300" distR="114300" simplePos="0" relativeHeight="251673600" behindDoc="0" locked="0" layoutInCell="1" allowOverlap="1" wp14:anchorId="45CFB997" wp14:editId="4D0FC2F3">
                 <wp:simplePos x="0" y="0"/>
                 <wp:positionH relativeFrom="column">
-                  <wp:posOffset>205740</wp:posOffset>
+                  <wp:posOffset>160020</wp:posOffset>
                 </wp:positionH>
                 <wp:positionV relativeFrom="paragraph">
-                  <wp:posOffset>829310</wp:posOffset>
+                  <wp:posOffset>1858010</wp:posOffset>
                 </wp:positionV>
                 <wp:extent cx="2360930" cy="1404620"/>
-                <wp:effectExtent l="0" t="0" r="22860" b="11430"/>
+                <wp:effectExtent l="0" t="0" r="11430" b="16510"/>
                 <wp:wrapSquare wrapText="bothSides"/>
                 <wp:docPr id="7" name="Cuadro de texto 2"/>
                 <wp:cNvGraphicFramePr>
@@ -135,17 +536,30 @@
                           <a:avLst/>
                         </a:prstGeom>
                         <a:solidFill>
-                          <a:srgbClr val="FFFFFF"/>
+                          <a:schemeClr val="accent4">
+                            <a:lumMod val="40000"/>
+                            <a:lumOff val="60000"/>
+                          </a:schemeClr>
                         </a:solidFill>
-                        <a:ln w="9525">
-                          <a:solidFill>
-                            <a:srgbClr val="000000"/>
-                          </a:solidFill>
-                          <a:miter lim="800000"/>
+                        <a:ln>
                           <a:headEnd/>
                           <a:tailEnd/>
                         </a:ln>
                       </wps:spPr>
+                      <wps:style>
+                        <a:lnRef idx="1">
+                          <a:schemeClr val="accent4"/>
+                        </a:lnRef>
+                        <a:fillRef idx="2">
+                          <a:schemeClr val="accent4"/>
+                        </a:fillRef>
+                        <a:effectRef idx="1">
+                          <a:schemeClr val="accent4"/>
+                        </a:effectRef>
+                        <a:fontRef idx="minor">
+                          <a:schemeClr val="dk1"/>
+                        </a:fontRef>
+                      </wps:style>
                       <wps:txbx>
                         <w:txbxContent>
                           <w:p>
@@ -172,7 +586,7 @@
           </mc:Choice>
           <mc:Fallback>
             <w:pict>
-              <v:shape w14:anchorId="5BA36E6D" id="_x0000_s1027" type="#_x0000_t202" style="position:absolute;margin-left:16.2pt;margin-top:65.3pt;width:185.9pt;height:110.6pt;z-index:251673600;visibility:visible;mso-wrap-style:square;mso-width-percent:400;mso-height-percent:200;mso-wrap-distance-left:9pt;mso-wrap-distance-top:3.6pt;mso-wrap-distance-right:9pt;mso-wrap-distance-bottom:3.6pt;mso-position-horizontal:absolute;mso-position-horizontal-relative:text;mso-position-vertical:absolute;mso-position-vertical-relative:text;mso-width-percent:400;mso-height-percent:200;mso-width-relative:margin;mso-height-relative:margin;v-text-anchor:top" o:gfxdata="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">
+              <v:shape w14:anchorId="45CFB997" id="_x0000_s1027" type="#_x0000_t202" style="position:absolute;margin-left:12.6pt;margin-top:146.3pt;width:185.9pt;height:110.6pt;z-index:251673600;visibility:visible;mso-wrap-style:square;mso-width-percent:400;mso-height-percent:200;mso-wrap-distance-left:9pt;mso-wrap-distance-top:3.6pt;mso-wrap-distance-right:9pt;mso-wrap-distance-bottom:3.6pt;mso-position-horizontal:absolute;mso-position-horizontal-relative:text;mso-position-vertical:absolute;mso-position-vertical-relative:text;mso-width-percent:400;mso-height-percent:200;mso-width-relative:margin;mso-height-relative:margin;v-text-anchor:top" o:gfxdata="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" fillcolor="#ffe599 [1303]" strokecolor="#ffc000 [3207]" strokeweight=".5pt">
                 <v:textbox style="mso-fit-shape-to-text:t">
                   <w:txbxContent>
                     <w:p>
@@ -191,11 +605,306 @@
       <w:r>
         <w:rPr>
           <w:noProof/>
+          <w:lang w:eastAsia="es-EC"/>
         </w:rPr>
         <mc:AlternateContent>
           <mc:Choice Requires="wps">
             <w:drawing>
-              <wp:anchor distT="45720" distB="45720" distL="114300" distR="114300" simplePos="0" relativeHeight="251667456" behindDoc="0" locked="0" layoutInCell="1" allowOverlap="1" wp14:anchorId="109C1878" wp14:editId="4F635CBB">
+              <wp:anchor distT="45720" distB="45720" distL="114300" distR="114300" simplePos="0" relativeHeight="251661312" behindDoc="0" locked="0" layoutInCell="1" allowOverlap="1" wp14:anchorId="70B6D019" wp14:editId="305A3789">
+                <wp:simplePos x="0" y="0"/>
+                <wp:positionH relativeFrom="column">
+                  <wp:posOffset>3905885</wp:posOffset>
+                </wp:positionH>
+                <wp:positionV relativeFrom="paragraph">
+                  <wp:posOffset>967740</wp:posOffset>
+                </wp:positionV>
+                <wp:extent cx="2360930" cy="1404620"/>
+                <wp:effectExtent l="0" t="0" r="11430" b="10160"/>
+                <wp:wrapSquare wrapText="bothSides"/>
+                <wp:docPr id="1" name="Cuadro de texto 2"/>
+                <wp:cNvGraphicFramePr>
+                  <a:graphicFrameLocks xmlns:a="http://schemas.openxmlformats.org/drawingml/2006/main"/>
+                </wp:cNvGraphicFramePr>
+                <a:graphic xmlns:a="http://schemas.openxmlformats.org/drawingml/2006/main">
+                  <a:graphicData uri="http://schemas.microsoft.com/office/word/2010/wordprocessingShape">
+                    <wps:wsp>
+                      <wps:cNvSpPr txBox="1">
+                        <a:spLocks noChangeArrowheads="1"/>
+                      </wps:cNvSpPr>
+                      <wps:spPr bwMode="auto">
+                        <a:xfrm>
+                          <a:off x="0" y="0"/>
+                          <a:ext cx="2360930" cy="1404620"/>
+                        </a:xfrm>
+                        <a:prstGeom prst="rect">
+                          <a:avLst/>
+                        </a:prstGeom>
+                        <a:ln>
+                          <a:headEnd/>
+                          <a:tailEnd/>
+                        </a:ln>
+                      </wps:spPr>
+                      <wps:style>
+                        <a:lnRef idx="2">
+                          <a:schemeClr val="accent4">
+                            <a:shade val="50000"/>
+                          </a:schemeClr>
+                        </a:lnRef>
+                        <a:fillRef idx="1">
+                          <a:schemeClr val="accent4"/>
+                        </a:fillRef>
+                        <a:effectRef idx="0">
+                          <a:schemeClr val="accent4"/>
+                        </a:effectRef>
+                        <a:fontRef idx="minor">
+                          <a:schemeClr val="lt1"/>
+                        </a:fontRef>
+                      </wps:style>
+                      <wps:txbx>
+                        <w:txbxContent>
+                          <w:p>
+                            <w:r>
+                              <w:t xml:space="preserve">Declarativo </w:t>
+                            </w:r>
+                          </w:p>
+                        </w:txbxContent>
+                      </wps:txbx>
+                      <wps:bodyPr rot="0" vert="horz" wrap="square" lIns="91440" tIns="45720" rIns="91440" bIns="45720" anchor="t" anchorCtr="0">
+                        <a:spAutoFit/>
+                      </wps:bodyPr>
+                    </wps:wsp>
+                  </a:graphicData>
+                </a:graphic>
+                <wp14:sizeRelH relativeFrom="margin">
+                  <wp14:pctWidth>40000</wp14:pctWidth>
+                </wp14:sizeRelH>
+                <wp14:sizeRelV relativeFrom="margin">
+                  <wp14:pctHeight>20000</wp14:pctHeight>
+                </wp14:sizeRelV>
+              </wp:anchor>
+            </w:drawing>
+          </mc:Choice>
+          <mc:Fallback>
+            <w:pict>
+              <v:shape w14:anchorId="70B6D019" id="_x0000_s1028" type="#_x0000_t202" style="position:absolute;margin-left:307.55pt;margin-top:76.2pt;width:185.9pt;height:110.6pt;z-index:251661312;visibility:visible;mso-wrap-style:square;mso-width-percent:400;mso-height-percent:200;mso-wrap-distance-left:9pt;mso-wrap-distance-top:3.6pt;mso-wrap-distance-right:9pt;mso-wrap-distance-bottom:3.6pt;mso-position-horizontal:absolute;mso-position-horizontal-relative:text;mso-position-vertical:absolute;mso-position-vertical-relative:text;mso-width-percent:400;mso-height-percent:200;mso-width-relative:margin;mso-height-relative:margin;v-text-anchor:top" o:gfxdata="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" fillcolor="#ffc000 [3207]" strokecolor="#7f5f00 [1607]" strokeweight="1pt">
+                <v:textbox style="mso-fit-shape-to-text:t">
+                  <w:txbxContent>
+                    <w:p>
+                      <w:r>
+                        <w:t xml:space="preserve">Declarativo </w:t>
+                      </w:r>
+                    </w:p>
+                  </w:txbxContent>
+                </v:textbox>
+                <w10:wrap type="square"/>
+              </v:shape>
+            </w:pict>
+          </mc:Fallback>
+        </mc:AlternateContent>
+      </w:r>
+      <w:r>
+        <w:rPr>
+          <w:noProof/>
+        </w:rPr>
+        <mc:AlternateContent>
+          <mc:Choice Requires="wps">
+            <w:drawing>
+              <wp:anchor distT="45720" distB="45720" distL="114300" distR="114300" simplePos="0" relativeHeight="251675648" behindDoc="0" locked="0" layoutInCell="1" allowOverlap="1" wp14:anchorId="10113E57" wp14:editId="00915298">
+                <wp:simplePos x="0" y="0"/>
+                <wp:positionH relativeFrom="column">
+                  <wp:posOffset>162560</wp:posOffset>
+                </wp:positionH>
+                <wp:positionV relativeFrom="paragraph">
+                  <wp:posOffset>563245</wp:posOffset>
+                </wp:positionV>
+                <wp:extent cx="2360930" cy="1404620"/>
+                <wp:effectExtent l="0" t="0" r="11430" b="10160"/>
+                <wp:wrapSquare wrapText="bothSides"/>
+                <wp:docPr id="8" name="Cuadro de texto 2"/>
+                <wp:cNvGraphicFramePr>
+                  <a:graphicFrameLocks xmlns:a="http://schemas.openxmlformats.org/drawingml/2006/main"/>
+                </wp:cNvGraphicFramePr>
+                <a:graphic xmlns:a="http://schemas.openxmlformats.org/drawingml/2006/main">
+                  <a:graphicData uri="http://schemas.microsoft.com/office/word/2010/wordprocessingShape">
+                    <wps:wsp>
+                      <wps:cNvSpPr txBox="1">
+                        <a:spLocks noChangeArrowheads="1"/>
+                      </wps:cNvSpPr>
+                      <wps:spPr bwMode="auto">
+                        <a:xfrm>
+                          <a:off x="0" y="0"/>
+                          <a:ext cx="2360930" cy="1404620"/>
+                        </a:xfrm>
+                        <a:prstGeom prst="rect">
+                          <a:avLst/>
+                        </a:prstGeom>
+                        <a:ln>
+                          <a:headEnd/>
+                          <a:tailEnd/>
+                        </a:ln>
+                      </wps:spPr>
+                      <wps:style>
+                        <a:lnRef idx="2">
+                          <a:schemeClr val="accent2"/>
+                        </a:lnRef>
+                        <a:fillRef idx="1">
+                          <a:schemeClr val="lt1"/>
+                        </a:fillRef>
+                        <a:effectRef idx="0">
+                          <a:schemeClr val="accent2"/>
+                        </a:effectRef>
+                        <a:fontRef idx="minor">
+                          <a:schemeClr val="dk1"/>
+                        </a:fontRef>
+                      </wps:style>
+                      <wps:txbx>
+                        <w:txbxContent>
+                          <w:p>
+                            <w:r>
+                              <w:t xml:space="preserve">Procedimental </w:t>
+                            </w:r>
+                          </w:p>
+                        </w:txbxContent>
+                      </wps:txbx>
+                      <wps:bodyPr rot="0" vert="horz" wrap="square" lIns="91440" tIns="45720" rIns="91440" bIns="45720" anchor="t" anchorCtr="0">
+                        <a:spAutoFit/>
+                      </wps:bodyPr>
+                    </wps:wsp>
+                  </a:graphicData>
+                </a:graphic>
+                <wp14:sizeRelH relativeFrom="margin">
+                  <wp14:pctWidth>40000</wp14:pctWidth>
+                </wp14:sizeRelH>
+                <wp14:sizeRelV relativeFrom="margin">
+                  <wp14:pctHeight>20000</wp14:pctHeight>
+                </wp14:sizeRelV>
+              </wp:anchor>
+            </w:drawing>
+          </mc:Choice>
+          <mc:Fallback>
+            <w:pict>
+              <v:shape w14:anchorId="10113E57" id="_x0000_s1029" type="#_x0000_t202" style="position:absolute;margin-left:12.8pt;margin-top:44.35pt;width:185.9pt;height:110.6pt;z-index:251675648;visibility:visible;mso-wrap-style:square;mso-width-percent:400;mso-height-percent:200;mso-wrap-distance-left:9pt;mso-wrap-distance-top:3.6pt;mso-wrap-distance-right:9pt;mso-wrap-distance-bottom:3.6pt;mso-position-horizontal:absolute;mso-position-horizontal-relative:text;mso-position-vertical:absolute;mso-position-vertical-relative:text;mso-width-percent:400;mso-height-percent:200;mso-width-relative:margin;mso-height-relative:margin;v-text-anchor:top" o:gfxdata="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" fillcolor="white [3201]" strokecolor="#ed7d31 [3205]" strokeweight="1pt">
+                <v:textbox style="mso-fit-shape-to-text:t">
+                  <w:txbxContent>
+                    <w:p>
+                      <w:r>
+                        <w:t xml:space="preserve">Procedimental </w:t>
+                      </w:r>
+                    </w:p>
+                  </w:txbxContent>
+                </v:textbox>
+                <w10:wrap type="square"/>
+              </v:shape>
+            </w:pict>
+          </mc:Fallback>
+        </mc:AlternateContent>
+      </w:r>
+      <w:r>
+        <w:rPr>
+          <w:noProof/>
+        </w:rPr>
+        <mc:AlternateContent>
+          <mc:Choice Requires="wps">
+            <w:drawing>
+              <wp:anchor distT="45720" distB="45720" distL="114300" distR="114300" simplePos="0" relativeHeight="251681792" behindDoc="0" locked="0" layoutInCell="1" allowOverlap="1" wp14:anchorId="621A5387" wp14:editId="270358BB">
+                <wp:simplePos x="0" y="0"/>
+                <wp:positionH relativeFrom="column">
+                  <wp:posOffset>158115</wp:posOffset>
+                </wp:positionH>
+                <wp:positionV relativeFrom="paragraph">
+                  <wp:posOffset>1253490</wp:posOffset>
+                </wp:positionV>
+                <wp:extent cx="2360930" cy="1404620"/>
+                <wp:effectExtent l="0" t="0" r="11430" b="10160"/>
+                <wp:wrapSquare wrapText="bothSides"/>
+                <wp:docPr id="11" name="Cuadro de texto 2"/>
+                <wp:cNvGraphicFramePr>
+                  <a:graphicFrameLocks xmlns:a="http://schemas.openxmlformats.org/drawingml/2006/main"/>
+                </wp:cNvGraphicFramePr>
+                <a:graphic xmlns:a="http://schemas.openxmlformats.org/drawingml/2006/main">
+                  <a:graphicData uri="http://schemas.microsoft.com/office/word/2010/wordprocessingShape">
+                    <wps:wsp>
+                      <wps:cNvSpPr txBox="1">
+                        <a:spLocks noChangeArrowheads="1"/>
+                      </wps:cNvSpPr>
+                      <wps:spPr bwMode="auto">
+                        <a:xfrm>
+                          <a:off x="0" y="0"/>
+                          <a:ext cx="2360930" cy="1404620"/>
+                        </a:xfrm>
+                        <a:prstGeom prst="rect">
+                          <a:avLst/>
+                        </a:prstGeom>
+                        <a:ln>
+                          <a:headEnd/>
+                          <a:tailEnd/>
+                        </a:ln>
+                      </wps:spPr>
+                      <wps:style>
+                        <a:lnRef idx="2">
+                          <a:schemeClr val="accent2"/>
+                        </a:lnRef>
+                        <a:fillRef idx="1">
+                          <a:schemeClr val="lt1"/>
+                        </a:fillRef>
+                        <a:effectRef idx="0">
+                          <a:schemeClr val="accent2"/>
+                        </a:effectRef>
+                        <a:fontRef idx="minor">
+                          <a:schemeClr val="dk1"/>
+                        </a:fontRef>
+                      </wps:style>
+                      <wps:txbx>
+                        <w:txbxContent>
+                          <w:p>
+                            <w:r>
+                              <w:t xml:space="preserve">Estructurado </w:t>
+                            </w:r>
+                          </w:p>
+                        </w:txbxContent>
+                      </wps:txbx>
+                      <wps:bodyPr rot="0" vert="horz" wrap="square" lIns="91440" tIns="45720" rIns="91440" bIns="45720" anchor="t" anchorCtr="0">
+                        <a:spAutoFit/>
+                      </wps:bodyPr>
+                    </wps:wsp>
+                  </a:graphicData>
+                </a:graphic>
+                <wp14:sizeRelH relativeFrom="margin">
+                  <wp14:pctWidth>40000</wp14:pctWidth>
+                </wp14:sizeRelH>
+                <wp14:sizeRelV relativeFrom="margin">
+                  <wp14:pctHeight>20000</wp14:pctHeight>
+                </wp14:sizeRelV>
+              </wp:anchor>
+            </w:drawing>
+          </mc:Choice>
+          <mc:Fallback>
+            <w:pict>
+              <v:shape w14:anchorId="621A5387" id="_x0000_s1030" type="#_x0000_t202" style="position:absolute;margin-left:12.45pt;margin-top:98.7pt;width:185.9pt;height:110.6pt;z-index:251681792;visibility:visible;mso-wrap-style:square;mso-width-percent:400;mso-height-percent:200;mso-wrap-distance-left:9pt;mso-wrap-distance-top:3.6pt;mso-wrap-distance-right:9pt;mso-wrap-distance-bottom:3.6pt;mso-position-horizontal:absolute;mso-position-horizontal-relative:text;mso-position-vertical:absolute;mso-position-vertical-relative:text;mso-width-percent:400;mso-height-percent:200;mso-width-relative:margin;mso-height-relative:margin;v-text-anchor:top" o:gfxdata="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" fillcolor="white [3201]" strokecolor="#ed7d31 [3205]" strokeweight="1pt">
+                <v:textbox style="mso-fit-shape-to-text:t">
+                  <w:txbxContent>
+                    <w:p>
+                      <w:r>
+                        <w:t xml:space="preserve">Estructurado </w:t>
+                      </w:r>
+                    </w:p>
+                  </w:txbxContent>
+                </v:textbox>
+                <w10:wrap type="square"/>
+              </v:shape>
+            </w:pict>
+          </mc:Fallback>
+        </mc:AlternateContent>
+      </w:r>
+      <w:r>
+        <w:rPr>
+          <w:noProof/>
+          <w:lang w:eastAsia="es-EC"/>
+        </w:rPr>
+        <mc:AlternateContent>
+          <mc:Choice Requires="wps">
+            <w:drawing>
+              <wp:anchor distT="45720" distB="45720" distL="114300" distR="114300" simplePos="0" relativeHeight="251667456" behindDoc="0" locked="0" layoutInCell="1" allowOverlap="1" wp14:anchorId="230EFD31" wp14:editId="1114182C">
                 <wp:simplePos x="0" y="0"/>
                 <wp:positionH relativeFrom="column">
                   <wp:posOffset>158115</wp:posOffset>
@@ -204,7 +913,7 @@
                   <wp:posOffset>0</wp:posOffset>
                 </wp:positionV>
                 <wp:extent cx="2360930" cy="1404620"/>
-                <wp:effectExtent l="0" t="0" r="22860" b="11430"/>
+                <wp:effectExtent l="0" t="0" r="11430" b="10160"/>
                 <wp:wrapSquare wrapText="bothSides"/>
                 <wp:docPr id="4" name="Cuadro de texto 2"/>
                 <wp:cNvGraphicFramePr>
@@ -224,21 +933,32 @@
                         <a:prstGeom prst="rect">
                           <a:avLst/>
                         </a:prstGeom>
-                        <a:solidFill>
-                          <a:srgbClr val="FFFFFF"/>
-                        </a:solidFill>
-                        <a:ln w="9525">
-                          <a:solidFill>
-                            <a:srgbClr val="000000"/>
-                          </a:solidFill>
-                          <a:miter lim="800000"/>
+                        <a:ln>
                           <a:headEnd/>
                           <a:tailEnd/>
                         </a:ln>
                       </wps:spPr>
+                      <wps:style>
+                        <a:lnRef idx="2">
+                          <a:schemeClr val="accent2"/>
+                        </a:lnRef>
+                        <a:fillRef idx="1">
+                          <a:schemeClr val="lt1"/>
+                        </a:fillRef>
+                        <a:effectRef idx="0">
+                          <a:schemeClr val="accent2"/>
+                        </a:effectRef>
+                        <a:fontRef idx="minor">
+                          <a:schemeClr val="dk1"/>
+                        </a:fontRef>
+                      </wps:style>
                       <wps:txbx>
                         <w:txbxContent>
-                          <w:p/>
+                          <w:p>
+                            <w:r>
+                              <w:t xml:space="preserve">Modular </w:t>
+                            </w:r>
+                          </w:p>
                         </w:txbxContent>
                       </wps:txbx>
                       <wps:bodyPr rot="0" vert="horz" wrap="square" lIns="91440" tIns="45720" rIns="91440" bIns="45720" anchor="t" anchorCtr="0">
@@ -258,10 +978,14 @@
           </mc:Choice>
           <mc:Fallback>
             <w:pict>
-              <v:shape w14:anchorId="109C1878" id="_x0000_s1028" type="#_x0000_t202" style="position:absolute;margin-left:12.45pt;margin-top:0;width:185.9pt;height:110.6pt;z-index:251667456;visibility:visible;mso-wrap-style:square;mso-width-percent:400;mso-height-percent:200;mso-wrap-distance-left:9pt;mso-wrap-distance-top:3.6pt;mso-wrap-distance-right:9pt;mso-wrap-distance-bottom:3.6pt;mso-position-horizontal:absolute;mso-position-horizontal-relative:text;mso-position-vertical:absolute;mso-position-vertical-relative:text;mso-width-percent:400;mso-height-percent:200;mso-width-relative:margin;mso-height-relative:margin;v-text-anchor:top" o:gfxdata="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">
+              <v:shape w14:anchorId="230EFD31" id="_x0000_s1031" type="#_x0000_t202" style="position:absolute;margin-left:12.45pt;margin-top:0;width:185.9pt;height:110.6pt;z-index:251667456;visibility:visible;mso-wrap-style:square;mso-width-percent:400;mso-height-percent:200;mso-wrap-distance-left:9pt;mso-wrap-distance-top:3.6pt;mso-wrap-distance-right:9pt;mso-wrap-distance-bottom:3.6pt;mso-position-horizontal:absolute;mso-position-horizontal-relative:text;mso-position-vertical:absolute;mso-position-vertical-relative:text;mso-width-percent:400;mso-height-percent:200;mso-width-relative:margin;mso-height-relative:margin;v-text-anchor:top" o:gfxdata="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" fillcolor="white [3201]" strokecolor="#ed7d31 [3205]" strokeweight="1pt">
                 <v:textbox style="mso-fit-shape-to-text:t">
                   <w:txbxContent>
-                    <w:p/>
+                    <w:p>
+                      <w:r>
+                        <w:t xml:space="preserve">Modular </w:t>
+                      </w:r>
+                    </w:p>
                   </w:txbxContent>
                 </v:textbox>
                 <w10:wrap type="square"/>
@@ -273,11 +997,12 @@
       <w:r>
         <w:rPr>
           <w:noProof/>
+          <w:lang w:eastAsia="es-EC"/>
         </w:rPr>
         <mc:AlternateContent>
           <mc:Choice Requires="wps">
             <w:drawing>
-              <wp:anchor distT="45720" distB="45720" distL="114300" distR="114300" simplePos="0" relativeHeight="251659264" behindDoc="0" locked="0" layoutInCell="1" allowOverlap="1" wp14:anchorId="0E3B82FB" wp14:editId="1C1C99CC">
+              <wp:anchor distT="45720" distB="45720" distL="114300" distR="114300" simplePos="0" relativeHeight="251659264" behindDoc="0" locked="0" layoutInCell="1" allowOverlap="1" wp14:anchorId="4AEFFB84" wp14:editId="7390E53F">
                 <wp:simplePos x="0" y="0"/>
                 <wp:positionH relativeFrom="column">
                   <wp:posOffset>3432810</wp:posOffset>
@@ -306,18 +1031,25 @@
                         <a:prstGeom prst="rect">
                           <a:avLst/>
                         </a:prstGeom>
-                        <a:solidFill>
-                          <a:srgbClr val="FFFFFF"/>
-                        </a:solidFill>
-                        <a:ln w="9525">
-                          <a:solidFill>
-                            <a:srgbClr val="000000"/>
-                          </a:solidFill>
-                          <a:miter lim="800000"/>
+                        <a:ln>
                           <a:headEnd/>
                           <a:tailEnd/>
                         </a:ln>
                       </wps:spPr>
+                      <wps:style>
+                        <a:lnRef idx="1">
+                          <a:schemeClr val="accent5"/>
+                        </a:lnRef>
+                        <a:fillRef idx="2">
+                          <a:schemeClr val="accent5"/>
+                        </a:fillRef>
+                        <a:effectRef idx="1">
+                          <a:schemeClr val="accent5"/>
+                        </a:effectRef>
+                        <a:fontRef idx="minor">
+                          <a:schemeClr val="dk1"/>
+                        </a:fontRef>
+                      </wps:style>
                       <wps:txbx>
                         <w:txbxContent>
                           <w:p>
@@ -345,7 +1077,10 @@
           </mc:Choice>
           <mc:Fallback>
             <w:pict>
-              <v:shape w14:anchorId="0E3B82FB" id="_x0000_s1029" type="#_x0000_t202" style="position:absolute;margin-left:270.3pt;margin-top:243.4pt;width:185.9pt;height:34.9pt;z-index:251659264;visibility:visible;mso-wrap-style:square;mso-width-percent:400;mso-height-percent:0;mso-wrap-distance-left:9pt;mso-wrap-distance-top:3.6pt;mso-wrap-distance-right:9pt;mso-wrap-distance-bottom:3.6pt;mso-position-horizontal:absolute;mso-position-horizontal-relative:text;mso-position-vertical:absolute;mso-position-vertical-relative:text;mso-width-percent:400;mso-height-percent:0;mso-width-relative:margin;mso-height-relative:margin;v-text-anchor:top" o:gfxdata="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">
+              <v:shape w14:anchorId="4AEFFB84" id="_x0000_s1032" type="#_x0000_t202" style="position:absolute;margin-left:270.3pt;margin-top:243.4pt;width:185.9pt;height:34.9pt;z-index:251659264;visibility:visible;mso-wrap-style:square;mso-width-percent:400;mso-height-percent:0;mso-wrap-distance-left:9pt;mso-wrap-distance-top:3.6pt;mso-wrap-distance-right:9pt;mso-wrap-distance-bottom:3.6pt;mso-position-horizontal:absolute;mso-position-horizontal-relative:text;mso-position-vertical:absolute;mso-position-vertical-relative:text;mso-width-percent:400;mso-height-percent:0;mso-width-relative:margin;mso-height-relative:margin;v-text-anchor:top" o:gfxdata="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" fillcolor="#82a0d7 [2168]" strokecolor="#4472c4 [3208]" strokeweight=".5pt">
+                <v:fill color2="#678ccf [2616]" rotate="t" colors="0 #a8b7df;.5 #9aabd9;1 #879ed7" focus="100%" type="gradient">
+                  <o:fill v:ext="view" type="gradientUnscaled"/>
+                </v:fill>
                 <v:textbox>
                   <w:txbxContent>
                     <w:p>
@@ -365,11 +1100,12 @@
       <w:r>
         <w:rPr>
           <w:noProof/>
+          <w:lang w:eastAsia="es-EC"/>
         </w:rPr>
         <mc:AlternateContent>
           <mc:Choice Requires="wps">
             <w:drawing>
-              <wp:anchor distT="45720" distB="45720" distL="114300" distR="114300" simplePos="0" relativeHeight="251663360" behindDoc="0" locked="0" layoutInCell="1" allowOverlap="1" wp14:anchorId="1044ECF2" wp14:editId="3F42BE7B">
+              <wp:anchor distT="45720" distB="45720" distL="114300" distR="114300" simplePos="0" relativeHeight="251663360" behindDoc="0" locked="0" layoutInCell="1" allowOverlap="1" wp14:anchorId="18B78A1D" wp14:editId="543A477C">
                 <wp:simplePos x="0" y="0"/>
                 <wp:positionH relativeFrom="column">
                   <wp:posOffset>3440430</wp:posOffset>
@@ -378,7 +1114,7 @@
                   <wp:posOffset>2491105</wp:posOffset>
                 </wp:positionV>
                 <wp:extent cx="2360930" cy="1404620"/>
-                <wp:effectExtent l="0" t="0" r="22860" b="11430"/>
+                <wp:effectExtent l="0" t="0" r="11430" b="16510"/>
                 <wp:wrapSquare wrapText="bothSides"/>
                 <wp:docPr id="2" name="Cuadro de texto 2"/>
                 <wp:cNvGraphicFramePr>
@@ -398,18 +1134,25 @@
                         <a:prstGeom prst="rect">
                           <a:avLst/>
                         </a:prstGeom>
-                        <a:solidFill>
-                          <a:srgbClr val="FFFFFF"/>
-                        </a:solidFill>
-                        <a:ln w="9525">
-                          <a:solidFill>
-                            <a:srgbClr val="000000"/>
-                          </a:solidFill>
-                          <a:miter lim="800000"/>
+                        <a:ln>
                           <a:headEnd/>
                           <a:tailEnd/>
                         </a:ln>
                       </wps:spPr>
+                      <wps:style>
+                        <a:lnRef idx="1">
+                          <a:schemeClr val="accent5"/>
+                        </a:lnRef>
+                        <a:fillRef idx="2">
+                          <a:schemeClr val="accent5"/>
+                        </a:fillRef>
+                        <a:effectRef idx="1">
+                          <a:schemeClr val="accent5"/>
+                        </a:effectRef>
+                        <a:fontRef idx="minor">
+                          <a:schemeClr val="dk1"/>
+                        </a:fontRef>
+                      </wps:style>
                       <wps:txbx>
                         <w:txbxContent>
                           <w:p>
@@ -436,7 +1179,10 @@
           </mc:Choice>
           <mc:Fallback>
             <w:pict>
-              <v:shape w14:anchorId="1044ECF2" id="_x0000_s1030" type="#_x0000_t202" style="position:absolute;margin-left:270.9pt;margin-top:196.15pt;width:185.9pt;height:110.6pt;z-index:251663360;visibility:visible;mso-wrap-style:square;mso-width-percent:400;mso-height-percent:200;mso-wrap-distance-left:9pt;mso-wrap-distance-top:3.6pt;mso-wrap-distance-right:9pt;mso-wrap-distance-bottom:3.6pt;mso-position-horizontal:absolute;mso-position-horizontal-relative:text;mso-position-vertical:absolute;mso-position-vertical-relative:text;mso-width-percent:400;mso-height-percent:200;mso-width-relative:margin;mso-height-relative:margin;v-text-anchor:top" o:gfxdata="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">
+              <v:shape w14:anchorId="18B78A1D" id="_x0000_s1033" type="#_x0000_t202" style="position:absolute;margin-left:270.9pt;margin-top:196.15pt;width:185.9pt;height:110.6pt;z-index:251663360;visibility:visible;mso-wrap-style:square;mso-width-percent:400;mso-height-percent:200;mso-wrap-distance-left:9pt;mso-wrap-distance-top:3.6pt;mso-wrap-distance-right:9pt;mso-wrap-distance-bottom:3.6pt;mso-position-horizontal:absolute;mso-position-horizontal-relative:text;mso-position-vertical:absolute;mso-position-vertical-relative:text;mso-width-percent:400;mso-height-percent:200;mso-width-relative:margin;mso-height-relative:margin;v-text-anchor:top" o:gfxdata="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" fillcolor="#82a0d7 [2168]" strokecolor="#4472c4 [3208]" strokeweight=".5pt">
+                <v:fill color2="#678ccf [2616]" rotate="t" colors="0 #a8b7df;.5 #9aabd9;1 #879ed7" focus="100%" type="gradient">
+                  <o:fill v:ext="view" type="gradientUnscaled"/>
+                </v:fill>
                 <v:textbox style="mso-fit-shape-to-text:t">
                   <w:txbxContent>
                     <w:p>
@@ -455,96 +1201,7 @@
       <w:r>
         <w:rPr>
           <w:noProof/>
-        </w:rPr>
-        <mc:AlternateContent>
-          <mc:Choice Requires="wps">
-            <w:drawing>
-              <wp:anchor distT="45720" distB="45720" distL="114300" distR="114300" simplePos="0" relativeHeight="251661312" behindDoc="0" locked="0" layoutInCell="1" allowOverlap="1" wp14:anchorId="7E9241DB" wp14:editId="4BF57235">
-                <wp:simplePos x="0" y="0"/>
-                <wp:positionH relativeFrom="column">
-                  <wp:posOffset>3905885</wp:posOffset>
-                </wp:positionH>
-                <wp:positionV relativeFrom="paragraph">
-                  <wp:posOffset>847725</wp:posOffset>
-                </wp:positionV>
-                <wp:extent cx="2360930" cy="1404620"/>
-                <wp:effectExtent l="0" t="0" r="22860" b="11430"/>
-                <wp:wrapSquare wrapText="bothSides"/>
-                <wp:docPr id="1" name="Cuadro de texto 2"/>
-                <wp:cNvGraphicFramePr>
-                  <a:graphicFrameLocks xmlns:a="http://schemas.openxmlformats.org/drawingml/2006/main"/>
-                </wp:cNvGraphicFramePr>
-                <a:graphic xmlns:a="http://schemas.openxmlformats.org/drawingml/2006/main">
-                  <a:graphicData uri="http://schemas.microsoft.com/office/word/2010/wordprocessingShape">
-                    <wps:wsp>
-                      <wps:cNvSpPr txBox="1">
-                        <a:spLocks noChangeArrowheads="1"/>
-                      </wps:cNvSpPr>
-                      <wps:spPr bwMode="auto">
-                        <a:xfrm>
-                          <a:off x="0" y="0"/>
-                          <a:ext cx="2360930" cy="1404620"/>
-                        </a:xfrm>
-                        <a:prstGeom prst="rect">
-                          <a:avLst/>
-                        </a:prstGeom>
-                        <a:solidFill>
-                          <a:srgbClr val="FFFFFF"/>
-                        </a:solidFill>
-                        <a:ln w="9525">
-                          <a:solidFill>
-                            <a:srgbClr val="000000"/>
-                          </a:solidFill>
-                          <a:miter lim="800000"/>
-                          <a:headEnd/>
-                          <a:tailEnd/>
-                        </a:ln>
-                      </wps:spPr>
-                      <wps:txbx>
-                        <w:txbxContent>
-                          <w:p>
-                            <w:r>
-                              <w:t xml:space="preserve">Declarativo </w:t>
-                            </w:r>
-                          </w:p>
-                        </w:txbxContent>
-                      </wps:txbx>
-                      <wps:bodyPr rot="0" vert="horz" wrap="square" lIns="91440" tIns="45720" rIns="91440" bIns="45720" anchor="t" anchorCtr="0">
-                        <a:spAutoFit/>
-                      </wps:bodyPr>
-                    </wps:wsp>
-                  </a:graphicData>
-                </a:graphic>
-                <wp14:sizeRelH relativeFrom="margin">
-                  <wp14:pctWidth>40000</wp14:pctWidth>
-                </wp14:sizeRelH>
-                <wp14:sizeRelV relativeFrom="margin">
-                  <wp14:pctHeight>20000</wp14:pctHeight>
-                </wp14:sizeRelV>
-              </wp:anchor>
-            </w:drawing>
-          </mc:Choice>
-          <mc:Fallback>
-            <w:pict>
-              <v:shape w14:anchorId="7E9241DB" id="_x0000_s1031" type="#_x0000_t202" style="position:absolute;margin-left:307.55pt;margin-top:66.75pt;width:185.9pt;height:110.6pt;z-index:251661312;visibility:visible;mso-wrap-style:square;mso-width-percent:400;mso-height-percent:200;mso-wrap-distance-left:9pt;mso-wrap-distance-top:3.6pt;mso-wrap-distance-right:9pt;mso-wrap-distance-bottom:3.6pt;mso-position-horizontal:absolute;mso-position-horizontal-relative:text;mso-position-vertical:absolute;mso-position-vertical-relative:text;mso-width-percent:400;mso-height-percent:200;mso-width-relative:margin;mso-height-relative:margin;v-text-anchor:top" o:gfxdata="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">
-                <v:textbox style="mso-fit-shape-to-text:t">
-                  <w:txbxContent>
-                    <w:p>
-                      <w:r>
-                        <w:t xml:space="preserve">Declarativo </w:t>
-                      </w:r>
-                    </w:p>
-                  </w:txbxContent>
-                </v:textbox>
-                <w10:wrap type="square"/>
-              </v:shape>
-            </w:pict>
-          </mc:Fallback>
-        </mc:AlternateContent>
-      </w:r>
-      <w:r>
-        <w:rPr>
-          <w:noProof/>
+          <w:lang w:eastAsia="es-EC"/>
         </w:rPr>
         <mc:AlternateContent>
           <mc:Choice Requires="wps">
@@ -558,7 +1215,7 @@
                   <wp:posOffset>43180</wp:posOffset>
                 </wp:positionV>
                 <wp:extent cx="2360930" cy="1404620"/>
-                <wp:effectExtent l="0" t="0" r="22860" b="11430"/>
+                <wp:effectExtent l="0" t="0" r="11430" b="10160"/>
                 <wp:wrapSquare wrapText="bothSides"/>
                 <wp:docPr id="3" name="Cuadro de texto 2"/>
                 <wp:cNvGraphicFramePr>
@@ -578,18 +1235,27 @@
                         <a:prstGeom prst="rect">
                           <a:avLst/>
                         </a:prstGeom>
-                        <a:solidFill>
-                          <a:srgbClr val="FFFFFF"/>
-                        </a:solidFill>
-                        <a:ln w="9525">
-                          <a:solidFill>
-                            <a:srgbClr val="000000"/>
-                          </a:solidFill>
-                          <a:miter lim="800000"/>
+                        <a:ln>
                           <a:headEnd/>
                           <a:tailEnd/>
                         </a:ln>
                       </wps:spPr>
+                      <wps:style>
+                        <a:lnRef idx="2">
+                          <a:schemeClr val="accent4">
+                            <a:shade val="50000"/>
+                          </a:schemeClr>
+                        </a:lnRef>
+                        <a:fillRef idx="1">
+                          <a:schemeClr val="accent4"/>
+                        </a:fillRef>
+                        <a:effectRef idx="0">
+                          <a:schemeClr val="accent4"/>
+                        </a:effectRef>
+                        <a:fontRef idx="minor">
+                          <a:schemeClr val="lt1"/>
+                        </a:fontRef>
+                      </wps:style>
                       <wps:txbx>
                         <w:txbxContent>
                           <w:p>
@@ -616,7 +1282,7 @@
           </mc:Choice>
           <mc:Fallback>
             <w:pict>
-              <v:shape w14:anchorId="222B3AA4" id="_x0000_s1032" type="#_x0000_t202" style="position:absolute;margin-left:307.2pt;margin-top:3.4pt;width:185.9pt;height:110.6pt;z-index:251665408;visibility:visible;mso-wrap-style:square;mso-width-percent:400;mso-height-percent:200;mso-wrap-distance-left:9pt;mso-wrap-distance-top:3.6pt;mso-wrap-distance-right:9pt;mso-wrap-distance-bottom:3.6pt;mso-position-horizontal:absolute;mso-position-horizontal-relative:text;mso-position-vertical:absolute;mso-position-vertical-relative:text;mso-width-percent:400;mso-height-percent:200;mso-width-relative:margin;mso-height-relative:margin;v-text-anchor:top" o:gfxdata="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">
+              <v:shape w14:anchorId="222B3AA4" id="_x0000_s1034" type="#_x0000_t202" style="position:absolute;margin-left:307.2pt;margin-top:3.4pt;width:185.9pt;height:110.6pt;z-index:251665408;visibility:visible;mso-wrap-style:square;mso-width-percent:400;mso-height-percent:200;mso-wrap-distance-left:9pt;mso-wrap-distance-top:3.6pt;mso-wrap-distance-right:9pt;mso-wrap-distance-bottom:3.6pt;mso-position-horizontal:absolute;mso-position-horizontal-relative:text;mso-position-vertical:absolute;mso-position-vertical-relative:text;mso-width-percent:400;mso-height-percent:200;mso-width-relative:margin;mso-height-relative:margin;v-text-anchor:top" o:gfxdata="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" fillcolor="#ffc000 [3207]" strokecolor="#7f5f00 [1607]" strokeweight="1pt">
                 <v:textbox style="mso-fit-shape-to-text:t">
                   <w:txbxContent>
                     <w:p>
@@ -635,6 +1301,7 @@
       <w:r>
         <w:rPr>
           <w:noProof/>
+          <w:lang w:eastAsia="es-EC"/>
         </w:rPr>
         <mc:AlternateContent>
           <mc:Choice Requires="wps">
@@ -648,7 +1315,7 @@
                   <wp:posOffset>2005330</wp:posOffset>
                 </wp:positionV>
                 <wp:extent cx="2360930" cy="1404620"/>
-                <wp:effectExtent l="0" t="0" r="22860" b="11430"/>
+                <wp:effectExtent l="0" t="0" r="11430" b="16510"/>
                 <wp:wrapSquare wrapText="bothSides"/>
                 <wp:docPr id="5" name="Cuadro de texto 2"/>
                 <wp:cNvGraphicFramePr>
@@ -668,18 +1335,25 @@
                         <a:prstGeom prst="rect">
                           <a:avLst/>
                         </a:prstGeom>
-                        <a:solidFill>
-                          <a:srgbClr val="FFFFFF"/>
-                        </a:solidFill>
-                        <a:ln w="9525">
-                          <a:solidFill>
-                            <a:srgbClr val="000000"/>
-                          </a:solidFill>
-                          <a:miter lim="800000"/>
+                        <a:ln>
                           <a:headEnd/>
                           <a:tailEnd/>
                         </a:ln>
                       </wps:spPr>
+                      <wps:style>
+                        <a:lnRef idx="1">
+                          <a:schemeClr val="accent5"/>
+                        </a:lnRef>
+                        <a:fillRef idx="2">
+                          <a:schemeClr val="accent5"/>
+                        </a:fillRef>
+                        <a:effectRef idx="1">
+                          <a:schemeClr val="accent5"/>
+                        </a:effectRef>
+                        <a:fontRef idx="minor">
+                          <a:schemeClr val="dk1"/>
+                        </a:fontRef>
+                      </wps:style>
                       <wps:txbx>
                         <w:txbxContent>
                           <w:p>
@@ -706,7 +1380,10 @@
           </mc:Choice>
           <mc:Fallback>
             <w:pict>
-              <v:shape w14:anchorId="398148E2" id="_x0000_s1033" type="#_x0000_t202" style="position:absolute;margin-left:271.2pt;margin-top:157.9pt;width:185.9pt;height:110.6pt;z-index:251669504;visibility:visible;mso-wrap-style:square;mso-width-percent:400;mso-height-percent:200;mso-wrap-distance-left:9pt;mso-wrap-distance-top:3.6pt;mso-wrap-distance-right:9pt;mso-wrap-distance-bottom:3.6pt;mso-position-horizontal:absolute;mso-position-horizontal-relative:text;mso-position-vertical:absolute;mso-position-vertical-relative:text;mso-width-percent:400;mso-height-percent:200;mso-width-relative:margin;mso-height-relative:margin;v-text-anchor:top" o:gfxdata="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">
+              <v:shape w14:anchorId="398148E2" id="_x0000_s1035" type="#_x0000_t202" style="position:absolute;margin-left:271.2pt;margin-top:157.9pt;width:185.9pt;height:110.6pt;z-index:251669504;visibility:visible;mso-wrap-style:square;mso-width-percent:400;mso-height-percent:200;mso-wrap-distance-left:9pt;mso-wrap-distance-top:3.6pt;mso-wrap-distance-right:9pt;mso-wrap-distance-bottom:3.6pt;mso-position-horizontal:absolute;mso-position-horizontal-relative:text;mso-position-vertical:absolute;mso-position-vertical-relative:text;mso-width-percent:400;mso-height-percent:200;mso-width-relative:margin;mso-height-relative:margin;v-text-anchor:top" o:gfxdata="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" fillcolor="#82a0d7 [2168]" strokecolor="#4472c4 [3208]" strokeweight=".5pt">
+                <v:fill color2="#678ccf [2616]" rotate="t" colors="0 #a8b7df;.5 #9aabd9;1 #879ed7" focus="100%" type="gradient">
+                  <o:fill v:ext="view" type="gradientUnscaled"/>
+                </v:fill>
                 <v:textbox style="mso-fit-shape-to-text:t">
                   <w:txbxContent>
                     <w:p>
@@ -722,7 +1399,6 @@
           </mc:Fallback>
         </mc:AlternateContent>
       </w:r>
-      <w:bookmarkEnd w:id="0"/>
     </w:p>
     <w:sectPr>
       <w:pgSz w:w="11906" w:h="16838"/>
@@ -1424,7 +2100,7 @@
 </file>
 
 <file path=customXml/itemProps1.xml><?xml version="1.0" encoding="utf-8"?>
-<ds:datastoreItem xmlns:ds="http://schemas.openxmlformats.org/officeDocument/2006/customXml" ds:itemID="{B65446F1-0336-4623-94CF-1324CD782D01}">
+<ds:datastoreItem xmlns:ds="http://schemas.openxmlformats.org/officeDocument/2006/customXml" ds:itemID="{37878570-549E-4B5E-97E7-AEDE7DFC470D}">
   <ds:schemaRefs>
     <ds:schemaRef ds:uri="http://schemas.openxmlformats.org/officeDocument/2006/bibliography"/>
   </ds:schemaRefs>

</xml_diff>